<commit_message>
Added SOLIDWORK files to project
</commit_message>
<xml_diff>
--- a/Loggbok - Rapport.docx
+++ b/Loggbok - Rapport.docx
@@ -10,6 +10,7 @@
           <w:docPartUnique/>
         </w:docPartObj>
       </w:sdtPr>
+      <w:sdtEndPr/>
       <w:sdtContent>
         <w:p/>
         <w:tbl>
@@ -44,6 +45,7 @@
                 <w:dataBinding w:prefixMappings="xmlns:ns0='http://schemas.openxmlformats.org/officeDocument/2006/extended-properties'" w:xpath="/ns0:Properties[1]/ns0:Company[1]" w:storeItemID="{6668398D-A668-4E3E-A5EB-62B293D839F1}"/>
                 <w:text/>
               </w:sdtPr>
+              <w:sdtEndPr/>
               <w:sdtContent>
                 <w:tc>
                   <w:tcPr>
@@ -97,6 +99,7 @@
                   <w:dataBinding w:prefixMappings="xmlns:ns0='http://schemas.openxmlformats.org/package/2006/metadata/core-properties' xmlns:ns1='http://purl.org/dc/elements/1.1/'" w:xpath="/ns0:coreProperties[1]/ns1:title[1]" w:storeItemID="{6C3C8BC8-F283-45AE-878A-BAB7291924A1}"/>
                   <w:text/>
                 </w:sdtPr>
+                <w:sdtEndPr/>
                 <w:sdtContent>
                   <w:p>
                     <w:pPr>
@@ -139,6 +142,7 @@
                 <w:dataBinding w:prefixMappings="xmlns:ns0='http://schemas.openxmlformats.org/package/2006/metadata/core-properties' xmlns:ns1='http://purl.org/dc/elements/1.1/'" w:xpath="/ns0:coreProperties[1]/ns1:subject[1]" w:storeItemID="{6C3C8BC8-F283-45AE-878A-BAB7291924A1}"/>
                 <w:text/>
               </w:sdtPr>
+              <w:sdtEndPr/>
               <w:sdtContent>
                 <w:tc>
                   <w:tcPr>
@@ -207,6 +211,7 @@
                   <w:dataBinding w:prefixMappings="xmlns:ns0='http://schemas.openxmlformats.org/package/2006/metadata/core-properties' xmlns:ns1='http://purl.org/dc/elements/1.1/'" w:xpath="/ns0:coreProperties[1]/ns1:creator[1]" w:storeItemID="{6C3C8BC8-F283-45AE-878A-BAB7291924A1}"/>
                   <w:text/>
                 </w:sdtPr>
+                <w:sdtEndPr/>
                 <w:sdtContent>
                   <w:p>
                     <w:pPr>
@@ -249,6 +254,7 @@
                     <w:calendar w:val="gregorian"/>
                   </w:date>
                 </w:sdtPr>
+                <w:sdtEndPr/>
                 <w:sdtContent>
                   <w:p>
                     <w:pPr>
@@ -290,23 +296,24 @@
     </w:sdt>
     <w:p>
       <w:pPr>
-        <w:pStyle w:val="Innehllsfrteckningsrubrik"/>
-        <w:rPr>
-          <w:sz w:val="40"/>
-          <w:szCs w:val="40"/>
-        </w:rPr>
+        <w:pStyle w:val="Rubrik1"/>
       </w:pPr>
+      <w:bookmarkStart w:id="0" w:name="_Toc25249001"/>
       <w:r>
-        <w:rPr>
-          <w:sz w:val="40"/>
-          <w:szCs w:val="40"/>
-        </w:rPr>
         <w:lastRenderedPageBreak/>
         <w:t>Innehållsförteckning</w:t>
       </w:r>
+      <w:bookmarkEnd w:id="0"/>
     </w:p>
     <w:sdt>
       <w:sdtPr>
+        <w:rPr>
+          <w:rFonts w:asciiTheme="minorHAnsi" w:eastAsiaTheme="minorHAnsi" w:hAnsiTheme="minorHAnsi" w:cstheme="minorBidi"/>
+          <w:color w:val="auto"/>
+          <w:sz w:val="22"/>
+          <w:szCs w:val="22"/>
+          <w:lang w:eastAsia="en-US"/>
+        </w:rPr>
         <w:id w:val="462393371"/>
         <w:docPartObj>
           <w:docPartGallery w:val="Table of Contents"/>
@@ -315,13 +322,8 @@
       </w:sdtPr>
       <w:sdtEndPr>
         <w:rPr>
-          <w:rFonts w:asciiTheme="minorHAnsi" w:eastAsiaTheme="minorHAnsi" w:hAnsiTheme="minorHAnsi" w:cstheme="minorBidi"/>
           <w:b/>
           <w:bCs/>
-          <w:color w:val="auto"/>
-          <w:sz w:val="22"/>
-          <w:szCs w:val="22"/>
-          <w:lang w:eastAsia="en-US"/>
         </w:rPr>
       </w:sdtEndPr>
       <w:sdtContent>
@@ -342,7 +344,7 @@
             <w:rPr>
               <w:rFonts w:eastAsiaTheme="minorEastAsia"/>
               <w:noProof/>
-              <w:lang w:eastAsia="sv-SE"/>
+              <w:lang w:val="en-US"/>
             </w:rPr>
           </w:pPr>
           <w:r>
@@ -354,7 +356,77 @@
           <w:r>
             <w:fldChar w:fldCharType="separate"/>
           </w:r>
-          <w:hyperlink w:anchor="_Toc25245840" w:history="1">
+          <w:hyperlink w:anchor="_Toc25249001" w:history="1">
+            <w:r>
+              <w:rPr>
+                <w:rStyle w:val="Hyperlnk"/>
+                <w:noProof/>
+              </w:rPr>
+              <w:t>Innehållsförteckning</w:t>
+            </w:r>
+            <w:r>
+              <w:rPr>
+                <w:noProof/>
+                <w:webHidden/>
+              </w:rPr>
+              <w:tab/>
+            </w:r>
+            <w:r>
+              <w:rPr>
+                <w:noProof/>
+                <w:webHidden/>
+              </w:rPr>
+              <w:fldChar w:fldCharType="begin"/>
+            </w:r>
+            <w:r>
+              <w:rPr>
+                <w:noProof/>
+                <w:webHidden/>
+              </w:rPr>
+              <w:instrText xml:space="preserve"> PAGEREF _Toc25249001 \h </w:instrText>
+            </w:r>
+            <w:r>
+              <w:rPr>
+                <w:noProof/>
+                <w:webHidden/>
+              </w:rPr>
+            </w:r>
+            <w:r>
+              <w:rPr>
+                <w:noProof/>
+                <w:webHidden/>
+              </w:rPr>
+              <w:fldChar w:fldCharType="separate"/>
+            </w:r>
+            <w:r>
+              <w:rPr>
+                <w:noProof/>
+                <w:webHidden/>
+              </w:rPr>
+              <w:t>1</w:t>
+            </w:r>
+            <w:r>
+              <w:rPr>
+                <w:noProof/>
+                <w:webHidden/>
+              </w:rPr>
+              <w:fldChar w:fldCharType="end"/>
+            </w:r>
+          </w:hyperlink>
+        </w:p>
+        <w:p>
+          <w:pPr>
+            <w:pStyle w:val="Innehll1"/>
+            <w:tabs>
+              <w:tab w:val="right" w:leader="dot" w:pos="9062"/>
+            </w:tabs>
+            <w:rPr>
+              <w:rFonts w:eastAsiaTheme="minorEastAsia"/>
+              <w:noProof/>
+              <w:lang w:val="en-US"/>
+            </w:rPr>
+          </w:pPr>
+          <w:hyperlink w:anchor="_Toc25249002" w:history="1">
             <w:r>
               <w:rPr>
                 <w:rStyle w:val="Hyperlnk"/>
@@ -381,7 +453,7 @@
                 <w:noProof/>
                 <w:webHidden/>
               </w:rPr>
-              <w:instrText xml:space="preserve"> PAGEREF _Toc25245840 \h </w:instrText>
+              <w:instrText xml:space="preserve"> PAGEREF _Toc25249002 \h </w:instrText>
             </w:r>
             <w:r>
               <w:rPr>
@@ -427,6 +499,8 @@
       <w:r>
         <w:br w:type="page"/>
       </w:r>
+      <w:bookmarkStart w:id="1" w:name="_GoBack"/>
+      <w:bookmarkEnd w:id="1"/>
     </w:p>
     <w:p>
       <w:pPr>
@@ -436,7 +510,7 @@
           <w:szCs w:val="72"/>
         </w:rPr>
       </w:pPr>
-      <w:bookmarkStart w:id="0" w:name="_Toc25245840"/>
+      <w:bookmarkStart w:id="2" w:name="_Toc25249002"/>
       <w:r>
         <w:rPr>
           <w:sz w:val="72"/>
@@ -445,13 +519,10 @@
         <w:lastRenderedPageBreak/>
         <w:t>CAD projekt: Lekpark</w:t>
       </w:r>
-      <w:bookmarkEnd w:id="0"/>
+      <w:bookmarkEnd w:id="2"/>
     </w:p>
     <w:p/>
-    <w:p>
-      <w:bookmarkStart w:id="1" w:name="_GoBack"/>
-      <w:bookmarkEnd w:id="1"/>
-    </w:p>
+    <w:p/>
     <w:sectPr>
       <w:footerReference w:type="default" r:id="rId8"/>
       <w:pgSz w:w="11906" w:h="16838"/>
@@ -500,6 +571,7 @@
         <w:docPartUnique/>
       </w:docPartObj>
     </w:sdtPr>
+    <w:sdtEndPr/>
     <w:sdtContent>
       <w:p>
         <w:pPr>
@@ -574,7 +646,7 @@
       </w:pPr>
     </w:pPrDefault>
   </w:docDefaults>
-  <w:latentStyles w:defLockedState="0" w:defUIPriority="99" w:defSemiHidden="0" w:defUnhideWhenUsed="0" w:defQFormat="0" w:count="375">
+  <w:latentStyles w:defLockedState="0" w:defUIPriority="99" w:defSemiHidden="0" w:defUnhideWhenUsed="0" w:defQFormat="0" w:count="376">
     <w:lsdException w:name="Normal" w:uiPriority="0" w:qFormat="1"/>
     <w:lsdException w:name="heading 1" w:uiPriority="9" w:qFormat="1"/>
     <w:lsdException w:name="heading 2" w:semiHidden="1" w:uiPriority="9" w:unhideWhenUsed="1" w:qFormat="1"/>
@@ -680,7 +752,6 @@
     <w:lsdException w:name="HTML Sample" w:semiHidden="1" w:unhideWhenUsed="1"/>
     <w:lsdException w:name="HTML Typewriter" w:semiHidden="1" w:unhideWhenUsed="1"/>
     <w:lsdException w:name="HTML Variable" w:semiHidden="1" w:unhideWhenUsed="1"/>
-    <w:lsdException w:name="Normal Table" w:semiHidden="1" w:unhideWhenUsed="1"/>
     <w:lsdException w:name="annotation subject" w:semiHidden="1" w:unhideWhenUsed="1"/>
     <w:lsdException w:name="No List" w:semiHidden="1" w:unhideWhenUsed="1"/>
     <w:lsdException w:name="Outline List 1" w:semiHidden="1" w:unhideWhenUsed="1"/>
@@ -727,10 +798,8 @@
     <w:lsdException w:name="Table Subtle 2" w:semiHidden="1" w:unhideWhenUsed="1"/>
     <w:lsdException w:name="Table Web 1" w:semiHidden="1" w:unhideWhenUsed="1"/>
     <w:lsdException w:name="Table Web 2" w:semiHidden="1" w:unhideWhenUsed="1"/>
-    <w:lsdException w:name="Table Web 3" w:semiHidden="1" w:unhideWhenUsed="1"/>
     <w:lsdException w:name="Balloon Text" w:semiHidden="1" w:unhideWhenUsed="1"/>
     <w:lsdException w:name="Table Grid" w:uiPriority="39"/>
-    <w:lsdException w:name="Table Theme" w:semiHidden="1" w:unhideWhenUsed="1"/>
     <w:lsdException w:name="Placeholder Text" w:semiHidden="1"/>
     <w:lsdException w:name="No Spacing" w:uiPriority="1" w:qFormat="1"/>
     <w:lsdException w:name="Light Shading" w:uiPriority="60"/>
@@ -950,6 +1019,7 @@
     <w:lsdException w:name="Smart Hyperlink" w:semiHidden="1" w:unhideWhenUsed="1"/>
     <w:lsdException w:name="Hashtag" w:semiHidden="1" w:unhideWhenUsed="1"/>
     <w:lsdException w:name="Unresolved Mention" w:semiHidden="1" w:unhideWhenUsed="1"/>
+    <w:lsdException w:name="Smart Link" w:semiHidden="1" w:unhideWhenUsed="1"/>
   </w:latentStyles>
   <w:style w:type="paragraph" w:default="1" w:styleId="Normal">
     <w:name w:val="Normal"/>
@@ -1347,21 +1417,21 @@
     <w:charset w:val="00"/>
     <w:family w:val="swiss"/>
     <w:pitch w:val="variable"/>
-    <w:sig w:usb0="E0002AFF" w:usb1="4000ACFF" w:usb2="00000001" w:usb3="00000000" w:csb0="000001FF" w:csb1="00000000"/>
+    <w:sig w:usb0="E0002EFF" w:usb1="C000247B" w:usb2="00000009" w:usb3="00000000" w:csb0="000001FF" w:csb1="00000000"/>
   </w:font>
   <w:font w:name="Times New Roman">
     <w:panose1 w:val="02020603050405020304"/>
     <w:charset w:val="00"/>
     <w:family w:val="roman"/>
     <w:pitch w:val="variable"/>
-    <w:sig w:usb0="E0002AFF" w:usb1="C0007843" w:usb2="00000009" w:usb3="00000000" w:csb0="000001FF" w:csb1="00000000"/>
+    <w:sig w:usb0="E0002EFF" w:usb1="C000785B" w:usb2="00000009" w:usb3="00000000" w:csb0="000001FF" w:csb1="00000000"/>
   </w:font>
   <w:font w:name="Calibri Light">
     <w:panose1 w:val="020F0302020204030204"/>
     <w:charset w:val="00"/>
     <w:family w:val="swiss"/>
     <w:pitch w:val="variable"/>
-    <w:sig w:usb0="A0002AEF" w:usb1="4000207B" w:usb2="00000000" w:usb3="00000000" w:csb0="000001FF" w:csb1="00000000"/>
+    <w:sig w:usb0="E0002AFF" w:usb1="C000247B" w:usb2="00000009" w:usb3="00000000" w:csb0="000001FF" w:csb1="00000000"/>
   </w:font>
 </w:fonts>
 </file>
@@ -1384,6 +1454,7 @@
   <w:rsids>
     <w:rsidRoot w:val="00682622"/>
     <w:rsid w:val="00682622"/>
+    <w:rsid w:val="00E0780A"/>
   </w:rsids>
   <m:mathPr>
     <m:mathFont m:val="Cambria Math"/>
@@ -1423,7 +1494,7 @@
       </w:pPr>
     </w:pPrDefault>
   </w:docDefaults>
-  <w:latentStyles w:defLockedState="0" w:defUIPriority="99" w:defSemiHidden="0" w:defUnhideWhenUsed="0" w:defQFormat="0" w:count="375">
+  <w:latentStyles w:defLockedState="0" w:defUIPriority="99" w:defSemiHidden="0" w:defUnhideWhenUsed="0" w:defQFormat="0" w:count="376">
     <w:lsdException w:name="Normal" w:uiPriority="0" w:qFormat="1"/>
     <w:lsdException w:name="heading 1" w:uiPriority="9" w:qFormat="1"/>
     <w:lsdException w:name="heading 2" w:semiHidden="1" w:uiPriority="9" w:unhideWhenUsed="1" w:qFormat="1"/>
@@ -1529,7 +1600,6 @@
     <w:lsdException w:name="HTML Sample" w:semiHidden="1" w:unhideWhenUsed="1"/>
     <w:lsdException w:name="HTML Typewriter" w:semiHidden="1" w:unhideWhenUsed="1"/>
     <w:lsdException w:name="HTML Variable" w:semiHidden="1" w:unhideWhenUsed="1"/>
-    <w:lsdException w:name="Normal Table" w:semiHidden="1" w:unhideWhenUsed="1"/>
     <w:lsdException w:name="annotation subject" w:semiHidden="1" w:unhideWhenUsed="1"/>
     <w:lsdException w:name="No List" w:semiHidden="1" w:unhideWhenUsed="1"/>
     <w:lsdException w:name="Outline List 1" w:semiHidden="1" w:unhideWhenUsed="1"/>
@@ -1576,10 +1646,8 @@
     <w:lsdException w:name="Table Subtle 2" w:semiHidden="1" w:unhideWhenUsed="1"/>
     <w:lsdException w:name="Table Web 1" w:semiHidden="1" w:unhideWhenUsed="1"/>
     <w:lsdException w:name="Table Web 2" w:semiHidden="1" w:unhideWhenUsed="1"/>
-    <w:lsdException w:name="Table Web 3" w:semiHidden="1" w:unhideWhenUsed="1"/>
     <w:lsdException w:name="Balloon Text" w:semiHidden="1" w:unhideWhenUsed="1"/>
     <w:lsdException w:name="Table Grid" w:uiPriority="39"/>
-    <w:lsdException w:name="Table Theme" w:semiHidden="1" w:unhideWhenUsed="1"/>
     <w:lsdException w:name="Placeholder Text" w:semiHidden="1"/>
     <w:lsdException w:name="No Spacing" w:uiPriority="1" w:qFormat="1"/>
     <w:lsdException w:name="Light Shading" w:uiPriority="60"/>
@@ -1799,6 +1867,7 @@
     <w:lsdException w:name="Smart Hyperlink" w:semiHidden="1" w:unhideWhenUsed="1"/>
     <w:lsdException w:name="Hashtag" w:semiHidden="1" w:unhideWhenUsed="1"/>
     <w:lsdException w:name="Unresolved Mention" w:semiHidden="1" w:unhideWhenUsed="1"/>
+    <w:lsdException w:name="Smart Link" w:semiHidden="1" w:unhideWhenUsed="1"/>
   </w:latentStyles>
   <w:style w:type="paragraph" w:default="1" w:styleId="Normal">
     <w:name w:val="Normal"/>
@@ -2180,7 +2249,7 @@
 </file>
 
 <file path=customXml/itemProps2.xml><?xml version="1.0" encoding="utf-8"?>
-<ds:datastoreItem xmlns:ds="http://schemas.openxmlformats.org/officeDocument/2006/customXml" ds:itemID="{F5A138E0-69A5-4BFB-93BC-55128BF0D0DB}">
+<ds:datastoreItem xmlns:ds="http://schemas.openxmlformats.org/officeDocument/2006/customXml" ds:itemID="{B60CADCA-6232-460C-9E1D-92F037C9A9B3}">
   <ds:schemaRefs>
     <ds:schemaRef ds:uri="http://schemas.openxmlformats.org/officeDocument/2006/bibliography"/>
   </ds:schemaRefs>

</xml_diff>